<commit_message>
adding cis helper leftouts
</commit_message>
<xml_diff>
--- a/Wiki Update Document/Monthly CIS update Guide.docx
+++ b/Wiki Update Document/Monthly CIS update Guide.docx
@@ -322,11 +322,6 @@
       </w:r>
     </w:p>
     <w:p>
-      <w:r>
-        <w:t>(not updated past step 7 since June 2020)</w:t>
-      </w:r>
-    </w:p>
-    <w:p>
       <w:pPr>
         <w:numPr>
           <w:ilvl w:val="0"/>
@@ -422,7 +417,6 @@
         </w:numPr>
       </w:pPr>
       <w:r>
-        <w:lastRenderedPageBreak/>
         <w:t>You can do:</w:t>
       </w:r>
     </w:p>
@@ -434,6 +428,7 @@
         </w:numPr>
       </w:pPr>
       <w:r>
+        <w:lastRenderedPageBreak/>
         <w:t>asetup Athena [VERSION] (our current one is 22.0.46)</w:t>
       </w:r>
     </w:p>
@@ -1064,8 +1059,14 @@
     <w:p>
       <w:pPr>
         <w:ind w:left="720"/>
-      </w:pPr>
-      <w:r>
+        <w:rPr>
+          <w:strike/>
+        </w:rPr>
+      </w:pPr>
+      <w:r>
+        <w:rPr>
+          <w:strike/>
+        </w:rPr>
         <w:t>Read Sqlite into txt file</w:t>
       </w:r>
     </w:p>
@@ -1075,8 +1076,14 @@
           <w:ilvl w:val="1"/>
           <w:numId w:val="3"/>
         </w:numPr>
-      </w:pPr>
-      <w:r>
+        <w:rPr>
+          <w:strike/>
+        </w:rPr>
+      </w:pPr>
+      <w:r>
+        <w:rPr>
+          <w:strike/>
+        </w:rPr>
         <w:t>ReadCalibFromCool.py --schema="sqlite://;schema=tileSqlite.db;dbname=CONDBR2" --folder=/TILE/OFL02/CALIB/CIS/LIN --tag=UPD1 | grep -v miss &gt; cis.txt</w:t>
       </w:r>
     </w:p>
@@ -1086,14 +1093,37 @@
           <w:ilvl w:val="1"/>
           <w:numId w:val="3"/>
         </w:numPr>
-      </w:pPr>
-      <w:r>
+        <w:rPr>
+          <w:strike/>
+        </w:rPr>
+      </w:pPr>
+      <w:r>
+        <w:rPr>
+          <w:strike/>
+        </w:rPr>
         <w:t>Format of cis.txt: PartitionModule Channel Gain Value</w:t>
       </w:r>
     </w:p>
     <w:p>
       <w:pPr>
         <w:ind w:left="720"/>
+        <w:rPr>
+          <w:lang w:val="en-US"/>
+        </w:rPr>
+      </w:pPr>
+      <w:r>
+        <w:rPr>
+          <w:lang w:val="en-US"/>
+        </w:rPr>
+        <w:t>(done automatically now in Jacky.py)</w:t>
+      </w:r>
+    </w:p>
+    <w:p>
+      <w:pPr>
+        <w:ind w:left="720"/>
+        <w:rPr>
+          <w:rFonts w:hint="eastAsia"/>
+        </w:rPr>
       </w:pPr>
     </w:p>
     <w:p>
@@ -1403,263 +1433,10 @@
         <w:ind w:left="720" w:firstLineChars="0" w:firstLine="0"/>
       </w:pPr>
       <w:r>
-        <w:t>I have created a macro for doing this. It is currently called Jacky.py, which needs to be changed to a more suited name…</w:t>
-      </w:r>
-    </w:p>
-    <w:p>
-      <w:pPr>
-        <w:pStyle w:val="aa"/>
-        <w:ind w:left="720" w:firstLineChars="0" w:firstLine="0"/>
-      </w:pPr>
-      <w:r>
-        <w:rPr>
-          <w:highlight w:val="yellow"/>
-        </w:rPr>
-        <w:t>[more documentation needed here, let me update TUCS on git first]</w:t>
-      </w:r>
-    </w:p>
-    <w:p>
-      <w:pPr>
-        <w:pStyle w:val="aa"/>
-        <w:ind w:left="720" w:firstLineChars="0" w:firstLine="0"/>
-        <w:rPr>
-          <w:b/>
-        </w:rPr>
-      </w:pPr>
-    </w:p>
-    <w:p>
-      <w:pPr>
-        <w:pStyle w:val="aa"/>
-        <w:ind w:left="720" w:firstLine="442"/>
-        <w:rPr>
-          <w:b/>
-        </w:rPr>
-      </w:pPr>
-      <w:r>
-        <w:rPr>
-          <w:b/>
-        </w:rPr>
-        <w:t>ConstantUD:</w:t>
-      </w:r>
-    </w:p>
-    <w:p>
-      <w:pPr>
-        <w:pStyle w:val="aa"/>
-        <w:ind w:left="720" w:firstLine="442"/>
-        <w:rPr>
-          <w:b/>
-        </w:rPr>
-      </w:pPr>
-      <w:r>
-        <w:rPr>
-          <w:b/>
-        </w:rPr>
-        <w:t>macros/cis/CIS_DB_Update.py --date 'February 01, 2023' 'February 28, 2023' --ldate 442620 442775 442791 442820 442935 443018 443364 443414 443831 443835 444001 444007 444633 --recalALL|&amp;tee results/FebCIS.txt</w:t>
-      </w:r>
-    </w:p>
-    <w:p>
-      <w:pPr>
-        <w:pStyle w:val="aa"/>
-        <w:ind w:left="720" w:firstLine="442"/>
-        <w:rPr>
-          <w:b/>
-        </w:rPr>
-      </w:pPr>
-    </w:p>
-    <w:p>
-      <w:pPr>
-        <w:pStyle w:val="aa"/>
-        <w:ind w:left="720" w:firstLine="442"/>
-        <w:rPr>
-          <w:b/>
-        </w:rPr>
-      </w:pPr>
-      <w:r>
-        <w:rPr>
-          <w:b/>
-        </w:rPr>
-        <w:t>create file toRecalibrate.txt in results/</w:t>
-      </w:r>
-    </w:p>
-    <w:p>
-      <w:pPr>
-        <w:pStyle w:val="aa"/>
-        <w:ind w:left="720" w:firstLine="442"/>
-        <w:rPr>
-          <w:b/>
-        </w:rPr>
-      </w:pPr>
-    </w:p>
-    <w:p>
-      <w:pPr>
-        <w:pStyle w:val="aa"/>
-        <w:ind w:left="720" w:firstLine="442"/>
-        <w:rPr>
-          <w:b/>
-        </w:rPr>
-      </w:pPr>
-      <w:r>
-        <w:rPr>
-          <w:b/>
-        </w:rPr>
-        <w:t>[need to write explaination for this]</w:t>
-      </w:r>
-    </w:p>
-    <w:p>
-      <w:pPr>
-        <w:pStyle w:val="aa"/>
-        <w:ind w:left="720" w:firstLine="442"/>
-        <w:rPr>
-          <w:b/>
-        </w:rPr>
-      </w:pPr>
-      <w:r>
-        <w:rPr>
-          <w:b/>
-        </w:rPr>
-        <w:t>macros/cis/Jacky.py --cistxt results/FebCIS.txt --cisupdate|&amp;tee results/Recalib_output.txt</w:t>
-      </w:r>
-    </w:p>
-    <w:p>
-      <w:pPr>
-        <w:pStyle w:val="aa"/>
-        <w:ind w:left="720" w:firstLine="442"/>
-        <w:rPr>
-          <w:b/>
-        </w:rPr>
-      </w:pPr>
-    </w:p>
-    <w:p>
-      <w:pPr>
-        <w:pStyle w:val="aa"/>
-        <w:ind w:left="720" w:firstLine="442"/>
-        <w:rPr>
-          <w:b/>
-        </w:rPr>
-      </w:pPr>
-      <w:r>
-        <w:rPr>
-          <w:b/>
-        </w:rPr>
-        <w:t>[need to further include this]</w:t>
-      </w:r>
-    </w:p>
-    <w:p>
-      <w:pPr>
-        <w:pStyle w:val="aa"/>
-        <w:ind w:left="720" w:firstLine="442"/>
-        <w:rPr>
-          <w:b/>
-        </w:rPr>
-      </w:pPr>
-      <w:r>
-        <w:rPr>
-          <w:b/>
-        </w:rPr>
-        <w:lastRenderedPageBreak/>
-        <w:t>~solodkov/scripts/calib_to_oracle CALIB/CIS/LIN tileSqlite.db|&amp;tee DB_file_log.txt</w:t>
-      </w:r>
-    </w:p>
-    <w:p>
-      <w:pPr>
-        <w:pStyle w:val="aa"/>
-        <w:ind w:left="720" w:firstLine="442"/>
-        <w:rPr>
-          <w:b/>
-        </w:rPr>
-      </w:pPr>
-    </w:p>
-    <w:p>
-      <w:pPr>
-        <w:pStyle w:val="aa"/>
-        <w:ind w:left="720" w:firstLine="442"/>
-        <w:rPr>
-          <w:b/>
-        </w:rPr>
-      </w:pPr>
-      <w:r>
-        <w:rPr>
-          <w:b/>
-        </w:rPr>
-        <w:t>FlagUD:</w:t>
-      </w:r>
-    </w:p>
-    <w:p>
-      <w:pPr>
-        <w:pStyle w:val="aa"/>
-        <w:ind w:left="720" w:firstLine="442"/>
-        <w:rPr>
-          <w:b/>
-        </w:rPr>
-      </w:pPr>
-    </w:p>
-    <w:p>
-      <w:pPr>
-        <w:pStyle w:val="aa"/>
-        <w:ind w:left="720" w:firstLine="442"/>
-        <w:rPr>
-          <w:b/>
-        </w:rPr>
-      </w:pPr>
-      <w:r>
-        <w:rPr>
-          <w:b/>
-        </w:rPr>
-        <w:t>[need to work on this]</w:t>
-      </w:r>
-    </w:p>
-    <w:p>
-      <w:pPr>
-        <w:pStyle w:val="aa"/>
-        <w:ind w:left="720" w:firstLine="442"/>
-        <w:rPr>
-          <w:b/>
-        </w:rPr>
-      </w:pPr>
-      <w:r>
-        <w:rPr>
-          <w:b/>
-        </w:rPr>
-        <w:t>create file RemoveBadCIS.txt and AddBadCIS.txt</w:t>
-      </w:r>
-    </w:p>
-    <w:p>
-      <w:pPr>
-        <w:pStyle w:val="aa"/>
-        <w:ind w:left="720" w:firstLine="442"/>
-        <w:rPr>
-          <w:b/>
-        </w:rPr>
-      </w:pPr>
-      <w:r>
-        <w:rPr>
-          <w:b/>
-        </w:rPr>
-        <w:t>cp update_flags.py from CIS_helpers</w:t>
-      </w:r>
-    </w:p>
-    <w:p>
-      <w:pPr>
-        <w:pStyle w:val="aa"/>
-        <w:ind w:left="720" w:firstLine="442"/>
-        <w:rPr>
-          <w:b/>
-        </w:rPr>
-      </w:pPr>
-    </w:p>
-    <w:p>
-      <w:pPr>
-        <w:pStyle w:val="aa"/>
-        <w:ind w:left="720" w:firstLineChars="0" w:firstLine="0"/>
-        <w:rPr>
-          <w:b/>
-        </w:rPr>
-      </w:pPr>
-      <w:r>
-        <w:rPr>
-          <w:b/>
-        </w:rPr>
-        <w:t>WriteBchToCool.py --execfile=update_flags.py  --online --upd4|&amp;tee Flag_log.txt</w:t>
+        <w:t xml:space="preserve">I have created a macro for doing this. </w:t>
+      </w:r>
+      <w:r>
+        <w:t>CIS_DB_recal.py, which once you put the channels you need to recalibrate in a file, will finish the recalibration for you and output the db file.</w:t>
       </w:r>
       <w:bookmarkStart w:id="2" w:name="_GoBack"/>
       <w:bookmarkEnd w:id="2"/>
@@ -1676,9 +1453,233 @@
     <w:p>
       <w:pPr>
         <w:pStyle w:val="aa"/>
+        <w:ind w:left="720" w:firstLine="442"/>
+        <w:rPr>
+          <w:b/>
+        </w:rPr>
+      </w:pPr>
+      <w:r>
+        <w:rPr>
+          <w:b/>
+        </w:rPr>
+        <w:t>ConstantUD:</w:t>
+      </w:r>
+    </w:p>
+    <w:p>
+      <w:pPr>
+        <w:pStyle w:val="aa"/>
+        <w:ind w:left="720" w:firstLine="442"/>
+        <w:rPr>
+          <w:b/>
+        </w:rPr>
+      </w:pPr>
+      <w:r>
+        <w:rPr>
+          <w:b/>
+        </w:rPr>
+        <w:t>macros/cis/CIS_DB_Update.py --date 'February 01, 2023' 'February 28, 2023' --ldate 442620 442775 442791 442820 442935 443018 443364 443414 443831 443835 444001 444007 444633 --recalALL|&amp;tee results/FebCIS.txt</w:t>
+      </w:r>
+    </w:p>
+    <w:p>
+      <w:pPr>
+        <w:pStyle w:val="aa"/>
+        <w:ind w:left="720" w:firstLine="442"/>
+        <w:rPr>
+          <w:b/>
+        </w:rPr>
+      </w:pPr>
+    </w:p>
+    <w:p>
+      <w:pPr>
+        <w:pStyle w:val="aa"/>
+        <w:ind w:left="720" w:firstLine="442"/>
+        <w:rPr>
+          <w:b/>
+        </w:rPr>
+      </w:pPr>
+      <w:r>
+        <w:rPr>
+          <w:b/>
+        </w:rPr>
+        <w:t xml:space="preserve">create file toRecalibrate.txt in </w:t>
+      </w:r>
+      <w:r>
+        <w:rPr>
+          <w:b/>
+        </w:rPr>
+        <w:t>./</w:t>
+      </w:r>
+      <w:r>
+        <w:rPr>
+          <w:b/>
+        </w:rPr>
+        <w:t>results/</w:t>
+      </w:r>
+    </w:p>
+    <w:p>
+      <w:pPr>
+        <w:pStyle w:val="aa"/>
+        <w:ind w:left="720" w:firstLine="442"/>
+        <w:rPr>
+          <w:b/>
+        </w:rPr>
+      </w:pPr>
+    </w:p>
+    <w:p>
+      <w:pPr>
+        <w:pStyle w:val="aa"/>
+        <w:ind w:left="720" w:firstLine="442"/>
+        <w:rPr>
+          <w:b/>
+        </w:rPr>
+      </w:pPr>
+      <w:r>
+        <w:rPr>
+          <w:b/>
+        </w:rPr>
+        <w:t>macros/cis/</w:t>
+      </w:r>
+      <w:r>
+        <w:rPr>
+          <w:b/>
+        </w:rPr>
+        <w:t>CIS_DB_recal</w:t>
+      </w:r>
+      <w:r>
+        <w:rPr>
+          <w:b/>
+        </w:rPr>
+        <w:t>.py --cistxt results/FebCIS.txt --cisupdate|&amp;tee results/Recalib_output.txt</w:t>
+      </w:r>
+    </w:p>
+    <w:p>
+      <w:pPr>
+        <w:rPr>
+          <w:rFonts w:hint="eastAsia"/>
+          <w:b/>
+        </w:rPr>
+      </w:pPr>
+    </w:p>
+    <w:p>
+      <w:pPr>
+        <w:pStyle w:val="aa"/>
+        <w:ind w:left="720" w:firstLine="442"/>
+        <w:rPr>
+          <w:b/>
+        </w:rPr>
+      </w:pPr>
+      <w:r>
+        <w:rPr>
+          <w:b/>
+        </w:rPr>
+        <w:t>FlagUD:</w:t>
+      </w:r>
+    </w:p>
+    <w:p>
+      <w:pPr>
+        <w:pStyle w:val="aa"/>
+        <w:ind w:left="720" w:firstLine="442"/>
+        <w:rPr>
+          <w:b/>
+        </w:rPr>
+      </w:pPr>
+    </w:p>
+    <w:p>
+      <w:pPr>
+        <w:pStyle w:val="aa"/>
+        <w:ind w:left="720" w:firstLine="442"/>
+        <w:rPr>
+          <w:b/>
+        </w:rPr>
+      </w:pPr>
+      <w:r>
+        <w:rPr>
+          <w:b/>
+        </w:rPr>
+        <w:lastRenderedPageBreak/>
+        <w:t>create file RemoveBadCIS.txt and AddBadCIS.txt</w:t>
+      </w:r>
+    </w:p>
+    <w:p>
+      <w:pPr>
+        <w:pStyle w:val="aa"/>
+        <w:ind w:left="720" w:firstLine="442"/>
+        <w:rPr>
+          <w:b/>
+        </w:rPr>
+      </w:pPr>
+    </w:p>
+    <w:p>
+      <w:pPr>
+        <w:pStyle w:val="aa"/>
         <w:ind w:left="720" w:firstLineChars="0" w:firstLine="0"/>
         <w:rPr>
+          <w:b/>
+        </w:rPr>
+      </w:pPr>
+      <w:r>
+        <w:rPr>
+          <w:b/>
+        </w:rPr>
+        <w:t>WriteBchToCool.py --execfile=</w:t>
+      </w:r>
+      <w:r>
+        <w:rPr>
+          <w:b/>
+        </w:rPr>
+        <w:t>macros/cis/</w:t>
+      </w:r>
+      <w:r>
+        <w:rPr>
+          <w:b/>
+        </w:rPr>
+        <w:t>update_flags.py  --online --upd4|&amp;tee Flag_log.txt</w:t>
+      </w:r>
+    </w:p>
+    <w:p>
+      <w:pPr>
+        <w:pStyle w:val="aa"/>
+        <w:ind w:left="720" w:firstLineChars="0" w:firstLine="0"/>
+        <w:rPr>
+          <w:b/>
+        </w:rPr>
+      </w:pPr>
+    </w:p>
+    <w:p>
+      <w:pPr>
+        <w:pStyle w:val="aa"/>
+        <w:ind w:left="720" w:firstLineChars="0" w:firstLine="0"/>
+        <w:rPr>
           <w:rFonts w:hint="eastAsia"/>
+          <w:b/>
+        </w:rPr>
+      </w:pPr>
+      <w:r>
+        <w:rPr>
+          <w:rFonts w:hint="eastAsia"/>
+          <w:b/>
+        </w:rPr>
+        <w:t>&lt;</w:t>
+      </w:r>
+      <w:r>
+        <w:rPr>
+          <w:b/>
+        </w:rPr>
+        <w:t>ALL commands default to run in TUCS folder, not any subfolders.</w:t>
+      </w:r>
+      <w:r>
+        <w:rPr>
+          <w:rFonts w:hint="eastAsia"/>
+          <w:b/>
+        </w:rPr>
+        <w:t>&gt;</w:t>
+      </w:r>
+    </w:p>
+    <w:p>
+      <w:pPr>
+        <w:pStyle w:val="aa"/>
+        <w:ind w:left="720" w:firstLineChars="0" w:firstLine="0"/>
+        <w:rPr>
           <w:b/>
         </w:rPr>
       </w:pPr>
@@ -1950,14 +1951,6 @@
       <w:pPr>
         <w:ind w:left="720"/>
       </w:pPr>
-      <w:r>
-        <w:t>[Peter: is it true that we don’t need to tag them any longer? – Jacky]</w:t>
-      </w:r>
-    </w:p>
-    <w:p>
-      <w:pPr>
-        <w:ind w:left="720"/>
-      </w:pPr>
     </w:p>
     <w:p>
       <w:pPr>
@@ -1967,8 +1960,14 @@
           <w:numId w:val="3"/>
         </w:numPr>
         <w:ind w:firstLineChars="0"/>
-      </w:pPr>
-      <w:r>
+        <w:rPr>
+          <w:strike/>
+        </w:rPr>
+      </w:pPr>
+      <w:r>
+        <w:rPr>
+          <w:strike/>
+        </w:rPr>
         <w:t xml:space="preserve">The online database requires files with certain tags. To generate these use a script from Sasha. </w:t>
       </w:r>
     </w:p>
@@ -1980,9 +1979,29 @@
           <w:numId w:val="3"/>
         </w:numPr>
         <w:ind w:firstLineChars="0"/>
-      </w:pPr>
-      <w:r>
+        <w:rPr>
+          <w:strike/>
+        </w:rPr>
+      </w:pPr>
+      <w:r>
+        <w:rPr>
+          <w:strike/>
+        </w:rPr>
         <w:t>~solodkov/scripts/calib_to_oracle CALIB/CIS/LIN tileSqlite.db</w:t>
+      </w:r>
+    </w:p>
+    <w:p>
+      <w:pPr>
+        <w:ind w:left="1800"/>
+        <w:rPr>
+          <w:rFonts w:hint="eastAsia"/>
+        </w:rPr>
+      </w:pPr>
+      <w:r>
+        <w:t xml:space="preserve">This </w:t>
+      </w:r>
+      <w:r>
+        <w:t xml:space="preserve">is no longer needed, as they upgraded the db, so tagging is no longger needed. </w:t>
       </w:r>
     </w:p>
     <w:p>
@@ -2084,7 +2103,6 @@
         <w:ind w:firstLineChars="0"/>
       </w:pPr>
       <w:r>
-        <w:lastRenderedPageBreak/>
         <w:t>*Upload the upd4 tagged db to CISLIN_ALL</w:t>
       </w:r>
     </w:p>
@@ -2125,6 +2143,7 @@
         </w:numPr>
       </w:pPr>
       <w:r>
+        <w:lastRenderedPageBreak/>
         <w:t>Click on robot icon, then wait</w:t>
       </w:r>
     </w:p>
@@ -2526,6 +2545,7 @@
         <w:pStyle w:val="1"/>
       </w:pPr>
       <w:r>
+        <w:lastRenderedPageBreak/>
         <w:t>C++ Files to be run via Root</w:t>
       </w:r>
     </w:p>
@@ -2689,7 +2709,6 @@
         <w:rPr>
           <w:color w:val="263238"/>
         </w:rPr>
-        <w:lastRenderedPageBreak/>
         <w:t xml:space="preserve">ReadCalibFromCool.py </w:t>
       </w:r>
       <w:r>
@@ -2728,6 +2747,7 @@
         <w:rPr>
           <w:color w:val="263238"/>
         </w:rPr>
+        <w:lastRenderedPageBreak/>
         <w:t xml:space="preserve">Can use --region flag in standard update to check changing constants (don’t overwrite database!) (or just use StudyFlag.py as outlined in the </w:t>
       </w:r>
       <w:hyperlink r:id="rId18">
@@ -3215,7 +3235,6 @@
         <w:rPr>
           <w:color w:val="263238"/>
         </w:rPr>
-        <w:lastRenderedPageBreak/>
         <w:t>Laser signal sent to all odd or all event PMTs, so ratio should be consistent for same-parity PMTs on the same fibre</w:t>
       </w:r>
     </w:p>
@@ -3233,6 +3252,7 @@
         <w:rPr>
           <w:color w:val="263238"/>
         </w:rPr>
+        <w:lastRenderedPageBreak/>
         <w:t xml:space="preserve">For EBA/EBC, use ch. 16 and 17 (D5). If 16 and 17 aren’t stable, use ch. 37 and 38 (D6). If none are stable, it’s okay to use other channels for simple validation, but avoid ch. 0, 1, 12, and 13 (E-cells). </w:t>
       </w:r>
     </w:p>
@@ -3696,7 +3716,6 @@
         <w:rPr>
           <w:color w:val="263238"/>
         </w:rPr>
-        <w:lastRenderedPageBreak/>
         <w:t>upd1='CheckTagAssociation.py --folder=/TILE/OFL02/CALIB/CIS/LIN --globaltag=CURRENTES | tail -1 | awk '{print $NF}''</w:t>
       </w:r>
     </w:p>
@@ -3714,6 +3733,7 @@
         <w:rPr>
           <w:color w:val="263238"/>
         </w:rPr>
+        <w:lastRenderedPageBreak/>
         <w:t>upd4='CheckTagAssociation.py --folder=/TILE/OFL02/CALIB/CIS/LIN --globaltag=CURRENT | tail -1 | awk '{print $NF}''</w:t>
       </w:r>
     </w:p>

</xml_diff>